<commit_message>
Added last descriptions and database info. Added .gitignore file for repo
</commit_message>
<xml_diff>
--- a/DatabaseTablesNeeded.docx
+++ b/DatabaseTablesNeeded.docx
@@ -23,7 +23,7 @@
       </w:pPr>
       <w:r>
         <w:rPr/>
-        <w:t>User Tables</w:t>
+        <w:t>User Table</w:t>
       </w:r>
     </w:p>
     <w:p>
@@ -38,11 +38,139 @@
       </w:pPr>
       <w:r>
         <w:rPr/>
-        <w:t xml:space="preserve">- contains a list of user </w:t>
-      </w:r>
-      <w:r>
-        <w:rPr/>
-        <w:t>information:</w:t>
+        <w:t>- contains a list of user information:</w:t>
+      </w:r>
+    </w:p>
+    <w:p>
+      <w:pPr>
+        <w:pStyle w:val="Normal"/>
+        <w:numPr>
+          <w:ilvl w:val="1"/>
+          <w:numId w:val="1"/>
+        </w:numPr>
+        <w:rPr/>
+      </w:pPr>
+      <w:r>
+        <w:rPr/>
+        <w:t xml:space="preserve">- </w:t>
+      </w:r>
+      <w:r>
+        <w:rPr/>
+        <w:t>id (unique identifier for each user; long)</w:t>
+      </w:r>
+    </w:p>
+    <w:p>
+      <w:pPr>
+        <w:pStyle w:val="Normal"/>
+        <w:numPr>
+          <w:ilvl w:val="1"/>
+          <w:numId w:val="1"/>
+        </w:numPr>
+        <w:rPr/>
+      </w:pPr>
+      <w:r>
+        <w:rPr/>
+        <w:t xml:space="preserve">- password </w:t>
+      </w:r>
+      <w:r>
+        <w:rPr/>
+        <w:t>(used for login; varchar(255))</w:t>
+      </w:r>
+    </w:p>
+    <w:p>
+      <w:pPr>
+        <w:pStyle w:val="Normal"/>
+        <w:numPr>
+          <w:ilvl w:val="1"/>
+          <w:numId w:val="1"/>
+        </w:numPr>
+        <w:rPr/>
+      </w:pPr>
+      <w:r>
+        <w:rPr/>
+        <w:t>- active (is the user active or not; boolean)</w:t>
+      </w:r>
+    </w:p>
+    <w:p>
+      <w:pPr>
+        <w:pStyle w:val="Normal"/>
+        <w:numPr>
+          <w:ilvl w:val="1"/>
+          <w:numId w:val="1"/>
+        </w:numPr>
+        <w:rPr/>
+      </w:pPr>
+      <w:r>
+        <w:rPr/>
+        <w:t xml:space="preserve">- </w:t>
+      </w:r>
+      <w:r>
+        <w:rPr/>
+        <w:t>email (used for login; varchar(255))</w:t>
+      </w:r>
+    </w:p>
+    <w:p>
+      <w:pPr>
+        <w:pStyle w:val="Normal"/>
+        <w:numPr>
+          <w:ilvl w:val="1"/>
+          <w:numId w:val="1"/>
+        </w:numPr>
+        <w:rPr/>
+      </w:pPr>
+      <w:r>
+        <w:rPr/>
+        <w:t xml:space="preserve">- </w:t>
+      </w:r>
+      <w:r>
+        <w:rPr/>
+        <w:t>name (name of the user; varchar(255))</w:t>
+      </w:r>
+    </w:p>
+    <w:p>
+      <w:pPr>
+        <w:pStyle w:val="Normal"/>
+        <w:numPr>
+          <w:ilvl w:val="1"/>
+          <w:numId w:val="1"/>
+        </w:numPr>
+        <w:rPr/>
+      </w:pPr>
+      <w:r>
+        <w:rPr/>
+        <w:t xml:space="preserve">- </w:t>
+      </w:r>
+      <w:r>
+        <w:rPr/>
+        <w:t>username (username for the user; varchar(255))</w:t>
+      </w:r>
+    </w:p>
+    <w:p>
+      <w:pPr>
+        <w:pStyle w:val="Normal"/>
+        <w:numPr>
+          <w:ilvl w:val="1"/>
+          <w:numId w:val="1"/>
+        </w:numPr>
+        <w:rPr/>
+      </w:pPr>
+      <w:r>
+        <w:rPr/>
+        <w:t>- role id (foreign key to roles table; long)</w:t>
+      </w:r>
+    </w:p>
+    <w:p>
+      <w:pPr>
+        <w:pStyle w:val="Normal"/>
+        <w:numPr>
+          <w:ilvl w:val="0"/>
+          <w:numId w:val="1"/>
+        </w:numPr>
+        <w:rPr/>
+      </w:pPr>
+      <w:r>
+        <w:rPr/>
+        <w:t>Posts Table</w:t>
       </w:r>
     </w:p>
     <w:p>
@@ -52,30 +180,12 @@
           <w:ilvl w:val="0"/>
           <w:numId w:val="0"/>
         </w:numPr>
-        <w:ind w:left="1080" w:hanging="0"/>
-        <w:rPr/>
-      </w:pPr>
-      <w:r>
-        <w:rPr/>
-        <w:t xml:space="preserve">- role </w:t>
-      </w:r>
-      <w:r>
-        <w:rPr/>
-        <w:t>(student, teacher, administrator)</w:t>
-      </w:r>
-    </w:p>
-    <w:p>
-      <w:pPr>
-        <w:pStyle w:val="Normal"/>
-        <w:numPr>
-          <w:ilvl w:val="1"/>
-          <w:numId w:val="1"/>
-        </w:numPr>
-        <w:rPr/>
-      </w:pPr>
-      <w:r>
-        <w:rPr/>
-        <w:t>- passwords</w:t>
+        <w:ind w:left="720" w:hanging="0"/>
+        <w:rPr/>
+      </w:pPr>
+      <w:r>
+        <w:rPr/>
+        <w:t>- contains each posts information including:</w:t>
       </w:r>
     </w:p>
     <w:p>
@@ -93,25 +203,135 @@
       </w:r>
       <w:r>
         <w:rPr/>
-        <w:t>active (is the user active or not; boolean)</w:t>
-      </w:r>
-    </w:p>
-    <w:p>
-      <w:pPr>
-        <w:pStyle w:val="Normal"/>
-        <w:numPr>
-          <w:ilvl w:val="1"/>
-          <w:numId w:val="1"/>
-        </w:numPr>
-        <w:rPr/>
-      </w:pPr>
-      <w:r>
-        <w:rPr/>
-        <w:t xml:space="preserve">- </w:t>
-      </w:r>
-      <w:r>
-        <w:rPr/>
-        <w:t>restrictions (are there any special restrictions for the account)</w:t>
+        <w:t>author id (foreign key to the user table storing the author of the post; long</w:t>
+      </w:r>
+      <w:r>
+        <w:rPr/>
+        <w:t>)</w:t>
+      </w:r>
+    </w:p>
+    <w:p>
+      <w:pPr>
+        <w:pStyle w:val="Normal"/>
+        <w:numPr>
+          <w:ilvl w:val="1"/>
+          <w:numId w:val="1"/>
+        </w:numPr>
+        <w:rPr/>
+      </w:pPr>
+      <w:r>
+        <w:rPr/>
+        <w:t xml:space="preserve">- class </w:t>
+      </w:r>
+      <w:r>
+        <w:rPr/>
+        <w:t>(foreign key to the class table; long)</w:t>
+      </w:r>
+    </w:p>
+    <w:p>
+      <w:pPr>
+        <w:pStyle w:val="Normal"/>
+        <w:numPr>
+          <w:ilvl w:val="1"/>
+          <w:numId w:val="1"/>
+        </w:numPr>
+        <w:rPr/>
+      </w:pPr>
+      <w:r>
+        <w:rPr/>
+        <w:t xml:space="preserve">- text (contains the body of the text for the note; </w:t>
+      </w:r>
+      <w:r>
+        <w:rPr/>
+        <w:t>varchar(255)</w:t>
+      </w:r>
+      <w:r>
+        <w:rPr/>
+        <w:t>)</w:t>
+      </w:r>
+    </w:p>
+    <w:p>
+      <w:pPr>
+        <w:pStyle w:val="Normal"/>
+        <w:numPr>
+          <w:ilvl w:val="1"/>
+          <w:numId w:val="1"/>
+        </w:numPr>
+        <w:rPr/>
+      </w:pPr>
+      <w:r>
+        <w:rPr/>
+        <w:t xml:space="preserve">- image (information on the image(if included); </w:t>
+      </w:r>
+      <w:r>
+        <w:rPr/>
+        <w:t>jpg</w:t>
+      </w:r>
+      <w:r>
+        <w:rPr/>
+        <w:t>)</w:t>
+      </w:r>
+    </w:p>
+    <w:p>
+      <w:pPr>
+        <w:pStyle w:val="Normal"/>
+        <w:numPr>
+          <w:ilvl w:val="1"/>
+          <w:numId w:val="1"/>
+        </w:numPr>
+        <w:rPr/>
+      </w:pPr>
+      <w:r>
+        <w:rPr/>
+        <w:t>- rating (</w:t>
+      </w:r>
+      <w:r>
+        <w:rPr/>
+        <w:t>average post rating from 1 to 5; float</w:t>
+      </w:r>
+      <w:r>
+        <w:rPr/>
+        <w:t>)</w:t>
+      </w:r>
+    </w:p>
+    <w:p>
+      <w:pPr>
+        <w:pStyle w:val="Normal"/>
+        <w:numPr>
+          <w:ilvl w:val="1"/>
+          <w:numId w:val="1"/>
+        </w:numPr>
+        <w:rPr/>
+      </w:pPr>
+      <w:r>
+        <w:rPr/>
+        <w:t xml:space="preserve">- id (the post’s </w:t>
+      </w:r>
+      <w:r>
+        <w:rPr/>
+        <w:t>unique identifier in the database; long)</w:t>
+      </w:r>
+    </w:p>
+    <w:p>
+      <w:pPr>
+        <w:pStyle w:val="Normal"/>
+        <w:numPr>
+          <w:ilvl w:val="1"/>
+          <w:numId w:val="1"/>
+        </w:numPr>
+        <w:rPr/>
+      </w:pPr>
+      <w:r>
+        <w:rPr/>
+        <w:t xml:space="preserve">- endorsement information (if a professor believes the notes are adequate or should be used as an example; </w:t>
+      </w:r>
+      <w:r>
+        <w:rPr/>
+        <w:t>boolean</w:t>
+      </w:r>
+      <w:r>
+        <w:rPr/>
+        <w:t>)</w:t>
       </w:r>
     </w:p>
     <w:p>
@@ -125,7 +345,7 @@
       </w:pPr>
       <w:r>
         <w:rPr/>
-        <w:t>Posts Tables</w:t>
+        <w:t>Comments Tables</w:t>
       </w:r>
     </w:p>
     <w:p>
@@ -140,7 +360,83 @@
       </w:pPr>
       <w:r>
         <w:rPr/>
-        <w:t>- contains each posts information including:</w:t>
+        <w:t>- contains a set of comments for the associated posts this information includes:</w:t>
+      </w:r>
+    </w:p>
+    <w:p>
+      <w:pPr>
+        <w:pStyle w:val="Normal"/>
+        <w:numPr>
+          <w:ilvl w:val="1"/>
+          <w:numId w:val="1"/>
+        </w:numPr>
+        <w:rPr/>
+      </w:pPr>
+      <w:r>
+        <w:rPr/>
+        <w:t xml:space="preserve">- post id (used to link tables; </w:t>
+      </w:r>
+      <w:r>
+        <w:rPr/>
+        <w:t>long</w:t>
+      </w:r>
+      <w:r>
+        <w:rPr/>
+        <w:t>)</w:t>
+      </w:r>
+    </w:p>
+    <w:p>
+      <w:pPr>
+        <w:pStyle w:val="Normal"/>
+        <w:numPr>
+          <w:ilvl w:val="1"/>
+          <w:numId w:val="1"/>
+        </w:numPr>
+        <w:rPr/>
+      </w:pPr>
+      <w:r>
+        <w:rPr/>
+        <w:t xml:space="preserve">- comment text information (the actual comment; </w:t>
+      </w:r>
+      <w:r>
+        <w:rPr/>
+        <w:t>varchar(255)</w:t>
+      </w:r>
+      <w:r>
+        <w:rPr/>
+        <w:t>)</w:t>
+      </w:r>
+    </w:p>
+    <w:p>
+      <w:pPr>
+        <w:pStyle w:val="Normal"/>
+        <w:numPr>
+          <w:ilvl w:val="1"/>
+          <w:numId w:val="1"/>
+        </w:numPr>
+        <w:rPr/>
+      </w:pPr>
+      <w:r>
+        <w:rPr/>
+        <w:t>- author (</w:t>
+      </w:r>
+      <w:r>
+        <w:rPr/>
+        <w:t>foreign key to the user table; long)</w:t>
+      </w:r>
+    </w:p>
+    <w:p>
+      <w:pPr>
+        <w:pStyle w:val="Normal"/>
+        <w:numPr>
+          <w:ilvl w:val="0"/>
+          <w:numId w:val="1"/>
+        </w:numPr>
+        <w:rPr/>
+      </w:pPr>
+      <w:r>
+        <w:rPr/>
+        <w:t>Roles Table</w:t>
       </w:r>
     </w:p>
     <w:p>
@@ -150,98 +446,56 @@
           <w:ilvl w:val="0"/>
           <w:numId w:val="0"/>
         </w:numPr>
-        <w:ind w:left="1080" w:hanging="0"/>
-        <w:rPr/>
-      </w:pPr>
-      <w:bookmarkStart w:id="0" w:name="__DdeLink__219_1189624137"/>
-      <w:bookmarkEnd w:id="0"/>
-      <w:r>
-        <w:rPr/>
-        <w:t>- author (user name of the individual making the post)</w:t>
-      </w:r>
-    </w:p>
-    <w:p>
-      <w:pPr>
-        <w:pStyle w:val="Normal"/>
-        <w:numPr>
-          <w:ilvl w:val="1"/>
-          <w:numId w:val="1"/>
-        </w:numPr>
-        <w:rPr/>
-      </w:pPr>
-      <w:r>
-        <w:rPr/>
-        <w:t>- class (class number and class department abbreviation)</w:t>
-      </w:r>
-    </w:p>
-    <w:p>
-      <w:pPr>
-        <w:pStyle w:val="Normal"/>
-        <w:numPr>
-          <w:ilvl w:val="1"/>
-          <w:numId w:val="1"/>
-        </w:numPr>
-        <w:rPr/>
-      </w:pPr>
-      <w:r>
-        <w:rPr/>
-        <w:t>- text (contains the body of the text for the note)</w:t>
-      </w:r>
-    </w:p>
-    <w:p>
-      <w:pPr>
-        <w:pStyle w:val="Normal"/>
-        <w:numPr>
-          <w:ilvl w:val="1"/>
-          <w:numId w:val="1"/>
-        </w:numPr>
-        <w:rPr/>
-      </w:pPr>
-      <w:r>
-        <w:rPr/>
-        <w:t>- image (information on the image(if included))</w:t>
-      </w:r>
-    </w:p>
-    <w:p>
-      <w:pPr>
-        <w:pStyle w:val="Normal"/>
-        <w:numPr>
-          <w:ilvl w:val="1"/>
-          <w:numId w:val="1"/>
-        </w:numPr>
-        <w:rPr/>
-      </w:pPr>
-      <w:r>
-        <w:rPr/>
-        <w:t>- ratings (both the up-votes and down-votes)</w:t>
-      </w:r>
-    </w:p>
-    <w:p>
-      <w:pPr>
-        <w:pStyle w:val="Normal"/>
-        <w:numPr>
-          <w:ilvl w:val="1"/>
-          <w:numId w:val="1"/>
-        </w:numPr>
-        <w:rPr/>
-      </w:pPr>
-      <w:r>
-        <w:rPr/>
-        <w:t>- id (the post’s number in the system(in case multiple have the same title and class information))</w:t>
-      </w:r>
-    </w:p>
-    <w:p>
-      <w:pPr>
-        <w:pStyle w:val="Normal"/>
-        <w:numPr>
-          <w:ilvl w:val="1"/>
-          <w:numId w:val="1"/>
-        </w:numPr>
-        <w:rPr/>
-      </w:pPr>
-      <w:r>
-        <w:rPr/>
-        <w:t>- endorsement information (if a professor believes the notes are adequate or should be used as an example)</w:t>
+        <w:ind w:left="720" w:hanging="0"/>
+        <w:rPr/>
+      </w:pPr>
+      <w:r>
+        <w:rPr/>
+        <w:t>- contains possible roles for a user to have</w:t>
+      </w:r>
+    </w:p>
+    <w:p>
+      <w:pPr>
+        <w:pStyle w:val="Normal"/>
+        <w:numPr>
+          <w:ilvl w:val="1"/>
+          <w:numId w:val="1"/>
+        </w:numPr>
+        <w:rPr/>
+      </w:pPr>
+      <w:r>
+        <w:rPr/>
+        <w:t xml:space="preserve">-id (unique identifier for each role; </w:t>
+      </w:r>
+      <w:r>
+        <w:rPr/>
+        <w:t>long</w:t>
+      </w:r>
+      <w:r>
+        <w:rPr/>
+        <w:t>)</w:t>
+      </w:r>
+    </w:p>
+    <w:p>
+      <w:pPr>
+        <w:pStyle w:val="Normal"/>
+        <w:numPr>
+          <w:ilvl w:val="1"/>
+          <w:numId w:val="1"/>
+        </w:numPr>
+        <w:rPr/>
+      </w:pPr>
+      <w:r>
+        <w:rPr/>
+        <w:t xml:space="preserve">-role name (the String name for each role; </w:t>
+      </w:r>
+      <w:r>
+        <w:rPr/>
+        <w:t>varchar(255)</w:t>
+      </w:r>
+      <w:r>
+        <w:rPr/>
+        <w:t>)</w:t>
       </w:r>
     </w:p>
     <w:p>
@@ -255,7 +509,7 @@
       </w:pPr>
       <w:r>
         <w:rPr/>
-        <w:t>Comments Tables</w:t>
+        <w:t>Class Table</w:t>
       </w:r>
     </w:p>
     <w:p>
@@ -270,70 +524,67 @@
       </w:pPr>
       <w:r>
         <w:rPr/>
-        <w:t xml:space="preserve">- contains a set of comments for the associated posts </w:t>
-      </w:r>
-      <w:r>
-        <w:rPr/>
-        <w:t>this information includes:</w:t>
-      </w:r>
-    </w:p>
-    <w:p>
-      <w:pPr>
-        <w:pStyle w:val="Normal"/>
-        <w:numPr>
-          <w:ilvl w:val="0"/>
-          <w:numId w:val="0"/>
-        </w:numPr>
-        <w:ind w:left="1080" w:hanging="0"/>
-        <w:rPr/>
-      </w:pPr>
-      <w:r>
-        <w:rPr/>
         <w:t xml:space="preserve">- </w:t>
       </w:r>
       <w:r>
         <w:rPr/>
-        <w:t>post id (used to link tables)</w:t>
-      </w:r>
-    </w:p>
-    <w:p>
-      <w:pPr>
-        <w:pStyle w:val="Normal"/>
-        <w:numPr>
-          <w:ilvl w:val="1"/>
-          <w:numId w:val="1"/>
-        </w:numPr>
-        <w:rPr/>
-      </w:pPr>
-      <w:r>
-        <w:rPr/>
-        <w:t xml:space="preserve">- </w:t>
-      </w:r>
-      <w:r>
-        <w:rPr/>
-        <w:t>comment text information (the actual comment)</w:t>
-      </w:r>
-    </w:p>
-    <w:p>
-      <w:pPr>
-        <w:pStyle w:val="Normal"/>
-        <w:numPr>
-          <w:ilvl w:val="1"/>
-          <w:numId w:val="1"/>
-        </w:numPr>
-        <w:rPr/>
-      </w:pPr>
-      <w:r>
-        <w:rPr/>
-        <w:t xml:space="preserve">- author (user name of the individual making the </w:t>
-      </w:r>
-      <w:r>
-        <w:rPr/>
-        <w:t>comment</w:t>
-      </w:r>
-      <w:r>
-        <w:rPr/>
-        <w:t>)</w:t>
+        <w:t>contains all created classes and professors associated with them</w:t>
+      </w:r>
+    </w:p>
+    <w:p>
+      <w:pPr>
+        <w:pStyle w:val="Normal"/>
+        <w:numPr>
+          <w:ilvl w:val="1"/>
+          <w:numId w:val="1"/>
+        </w:numPr>
+        <w:rPr/>
+      </w:pPr>
+      <w:r>
+        <w:rPr/>
+        <w:t>- id (unique identifier for the database; long)</w:t>
+      </w:r>
+    </w:p>
+    <w:p>
+      <w:pPr>
+        <w:pStyle w:val="Normal"/>
+        <w:numPr>
+          <w:ilvl w:val="1"/>
+          <w:numId w:val="1"/>
+        </w:numPr>
+        <w:rPr/>
+      </w:pPr>
+      <w:r>
+        <w:rPr/>
+        <w:t>- class number (the number for the class; integer)</w:t>
+      </w:r>
+    </w:p>
+    <w:p>
+      <w:pPr>
+        <w:pStyle w:val="Normal"/>
+        <w:numPr>
+          <w:ilvl w:val="1"/>
+          <w:numId w:val="1"/>
+        </w:numPr>
+        <w:rPr/>
+      </w:pPr>
+      <w:r>
+        <w:rPr/>
+        <w:t>- department (the department for the class; varchar(255))</w:t>
+      </w:r>
+    </w:p>
+    <w:p>
+      <w:pPr>
+        <w:pStyle w:val="Normal"/>
+        <w:numPr>
+          <w:ilvl w:val="1"/>
+          <w:numId w:val="1"/>
+        </w:numPr>
+        <w:rPr/>
+      </w:pPr>
+      <w:r>
+        <w:rPr/>
+        <w:t>- professor id (foreign key to the user table, only professors; long)</w:t>
       </w:r>
     </w:p>
     <w:sectPr>
@@ -343,6 +594,7 @@
       <w:pgNumType w:fmt="decimal"/>
       <w:formProt w:val="false"/>
       <w:textDirection w:val="lrTb"/>
+      <w:docGrid w:type="default" w:linePitch="240" w:charSpace="4294961151"/>
     </w:sectPr>
   </w:body>
 </w:document>
@@ -630,15 +882,12 @@
     <w:rPrDefault>
       <w:rPr>
         <w:rFonts w:ascii="Liberation Serif" w:hAnsi="Liberation Serif" w:eastAsia="WenQuanYi Micro Hei" w:cs="Lohit Devanagari"/>
-        <w:sz w:val="24"/>
         <w:szCs w:val="24"/>
         <w:lang w:val="en-US" w:eastAsia="zh-CN" w:bidi="hi-IN"/>
       </w:rPr>
     </w:rPrDefault>
     <w:pPrDefault>
-      <w:pPr>
-        <w:widowControl/>
-      </w:pPr>
+      <w:pPr/>
     </w:pPrDefault>
   </w:docDefaults>
   <w:style w:type="paragraph" w:styleId="Normal">
@@ -646,10 +895,12 @@
     <w:qFormat/>
     <w:pPr>
       <w:widowControl/>
+      <w:bidi w:val="0"/>
+      <w:jc w:val="left"/>
     </w:pPr>
     <w:rPr>
       <w:rFonts w:ascii="Liberation Serif" w:hAnsi="Liberation Serif" w:eastAsia="WenQuanYi Micro Hei" w:cs="Lohit Devanagari"/>
-      <w:color w:val="auto"/>
+      <w:color w:val="00000A"/>
       <w:sz w:val="24"/>
       <w:szCs w:val="24"/>
       <w:lang w:val="en-US" w:eastAsia="zh-CN" w:bidi="hi-IN"/>
@@ -660,6 +911,69 @@
     <w:qFormat/>
     <w:rPr>
       <w:rFonts w:ascii="OpenSymbol" w:hAnsi="OpenSymbol" w:eastAsia="OpenSymbol" w:cs="OpenSymbol"/>
+    </w:rPr>
+  </w:style>
+  <w:style w:type="character" w:styleId="ListLabel1">
+    <w:name w:val="ListLabel 1"/>
+    <w:qFormat/>
+    <w:rPr>
+      <w:rFonts w:cs="OpenSymbol"/>
+    </w:rPr>
+  </w:style>
+  <w:style w:type="character" w:styleId="ListLabel2">
+    <w:name w:val="ListLabel 2"/>
+    <w:qFormat/>
+    <w:rPr>
+      <w:rFonts w:cs="OpenSymbol"/>
+    </w:rPr>
+  </w:style>
+  <w:style w:type="character" w:styleId="ListLabel3">
+    <w:name w:val="ListLabel 3"/>
+    <w:qFormat/>
+    <w:rPr>
+      <w:rFonts w:cs="OpenSymbol"/>
+    </w:rPr>
+  </w:style>
+  <w:style w:type="character" w:styleId="ListLabel4">
+    <w:name w:val="ListLabel 4"/>
+    <w:qFormat/>
+    <w:rPr>
+      <w:rFonts w:cs="OpenSymbol"/>
+    </w:rPr>
+  </w:style>
+  <w:style w:type="character" w:styleId="ListLabel5">
+    <w:name w:val="ListLabel 5"/>
+    <w:qFormat/>
+    <w:rPr>
+      <w:rFonts w:cs="OpenSymbol"/>
+    </w:rPr>
+  </w:style>
+  <w:style w:type="character" w:styleId="ListLabel6">
+    <w:name w:val="ListLabel 6"/>
+    <w:qFormat/>
+    <w:rPr>
+      <w:rFonts w:cs="OpenSymbol"/>
+    </w:rPr>
+  </w:style>
+  <w:style w:type="character" w:styleId="ListLabel7">
+    <w:name w:val="ListLabel 7"/>
+    <w:qFormat/>
+    <w:rPr>
+      <w:rFonts w:cs="OpenSymbol"/>
+    </w:rPr>
+  </w:style>
+  <w:style w:type="character" w:styleId="ListLabel8">
+    <w:name w:val="ListLabel 8"/>
+    <w:qFormat/>
+    <w:rPr>
+      <w:rFonts w:cs="OpenSymbol"/>
+    </w:rPr>
+  </w:style>
+  <w:style w:type="character" w:styleId="ListLabel9">
+    <w:name w:val="ListLabel 9"/>
+    <w:qFormat/>
+    <w:rPr>
+      <w:rFonts w:cs="OpenSymbol"/>
     </w:rPr>
   </w:style>
   <w:style w:type="paragraph" w:styleId="Heading">

</xml_diff>